<commit_message>
mood board, manip index et post.html.twig
</commit_message>
<xml_diff>
--- a/user story.docx
+++ b/user story.docx
@@ -484,6 +484,21 @@
           <w:szCs w:val="24"/>
         </w:rPr>
         <w:t xml:space="preserve"> </w:t>
+      </w:r>
+    </w:p>
+    <w:p>
+      <w:pPr>
+        <w:rPr>
+          <w:sz w:val="24"/>
+          <w:szCs w:val="24"/>
+        </w:rPr>
+      </w:pPr>
+      <w:r>
+        <w:rPr>
+          <w:sz w:val="24"/>
+          <w:szCs w:val="24"/>
+        </w:rPr>
+        <w:t>-En tant qu’administrateur, je veux pouvoir publier des articles pour informer utilisateurs(élèves) de l’actualités, de l’histoire de la danse</w:t>
       </w:r>
     </w:p>
     <w:p>

</xml_diff>

<commit_message>
Mise en pro heroku
</commit_message>
<xml_diff>
--- a/user story.docx
+++ b/user story.docx
@@ -82,8 +82,40 @@
           <w:szCs w:val="40"/>
           <w:u w:val="single"/>
         </w:rPr>
-        <w:t> :</w:t>
-      </w:r>
+        <w:t> </w:t>
+      </w:r>
+      <w:r>
+        <w:rPr>
+          <w:b/>
+          <w:bCs/>
+          <w:sz w:val="40"/>
+          <w:szCs w:val="40"/>
+          <w:u w:val="single"/>
+        </w:rPr>
+        <w:t>(élèves</w:t>
+      </w:r>
+      <w:proofErr w:type="gramStart"/>
+      <w:r>
+        <w:rPr>
+          <w:b/>
+          <w:bCs/>
+          <w:sz w:val="40"/>
+          <w:szCs w:val="40"/>
+          <w:u w:val="single"/>
+        </w:rPr>
+        <w:t>)</w:t>
+      </w:r>
+      <w:r>
+        <w:rPr>
+          <w:b/>
+          <w:bCs/>
+          <w:sz w:val="40"/>
+          <w:szCs w:val="40"/>
+          <w:u w:val="single"/>
+        </w:rPr>
+        <w:t>:</w:t>
+      </w:r>
+      <w:proofErr w:type="gramEnd"/>
     </w:p>
     <w:p>
       <w:pPr>
@@ -197,29 +229,54 @@
           <w:sz w:val="24"/>
           <w:szCs w:val="24"/>
         </w:rPr>
-        <w:t xml:space="preserve"> pour m’informer de l’histoire du Krump</w:t>
-      </w:r>
-    </w:p>
-    <w:p>
-      <w:pPr>
-        <w:rPr>
-          <w:sz w:val="24"/>
-          <w:szCs w:val="24"/>
-        </w:rPr>
-      </w:pPr>
-      <w:r>
-        <w:rPr>
-          <w:sz w:val="24"/>
-          <w:szCs w:val="24"/>
-        </w:rPr>
-        <w:t>-En tant qu’utilisateur, je veux pouvoir trouver d</w:t>
-      </w:r>
-      <w:r>
-        <w:rPr>
-          <w:sz w:val="24"/>
-          <w:szCs w:val="24"/>
-        </w:rPr>
-        <w:t>es mis à jour au niveau du Krump pour enrichir mes connaissances</w:t>
+        <w:t xml:space="preserve"> pour m’informer de l’histoire du </w:t>
+      </w:r>
+      <w:proofErr w:type="spellStart"/>
+      <w:r>
+        <w:rPr>
+          <w:sz w:val="24"/>
+          <w:szCs w:val="24"/>
+        </w:rPr>
+        <w:t>Krump</w:t>
+      </w:r>
+      <w:proofErr w:type="spellEnd"/>
+      <w:r>
+        <w:rPr>
+          <w:sz w:val="24"/>
+          <w:szCs w:val="24"/>
+        </w:rPr>
+        <w:t xml:space="preserve"> (internaute lambda)</w:t>
+      </w:r>
+    </w:p>
+    <w:p>
+      <w:pPr>
+        <w:rPr>
+          <w:sz w:val="24"/>
+          <w:szCs w:val="24"/>
+        </w:rPr>
+      </w:pPr>
+      <w:r>
+        <w:rPr>
+          <w:sz w:val="24"/>
+          <w:szCs w:val="24"/>
+        </w:rPr>
+        <w:t xml:space="preserve">-En tant qu’utilisateur, je veux pouvoir trouver des mis à jour au niveau du </w:t>
+      </w:r>
+      <w:proofErr w:type="spellStart"/>
+      <w:r>
+        <w:rPr>
+          <w:sz w:val="24"/>
+          <w:szCs w:val="24"/>
+        </w:rPr>
+        <w:t>Krump</w:t>
+      </w:r>
+      <w:proofErr w:type="spellEnd"/>
+      <w:r>
+        <w:rPr>
+          <w:sz w:val="24"/>
+          <w:szCs w:val="24"/>
+        </w:rPr>
+        <w:t xml:space="preserve"> pour enrichir mes connaissances</w:t>
       </w:r>
     </w:p>
     <w:p>
@@ -236,6 +293,13 @@
         </w:rPr>
         <w:t>-En tant qu’utilisateur, je veux pouvoir commenter les publications pour exprimer mon ressentis</w:t>
       </w:r>
+      <w:r>
+        <w:rPr>
+          <w:sz w:val="24"/>
+          <w:szCs w:val="24"/>
+        </w:rPr>
+        <w:t>(élèves)</w:t>
+      </w:r>
     </w:p>
     <w:p>
       <w:pPr>
@@ -256,7 +320,23 @@
           <w:sz w:val="24"/>
           <w:szCs w:val="24"/>
         </w:rPr>
-        <w:t xml:space="preserve"> des liens de vidéos de Krump pour évoluer dans ma danse</w:t>
+        <w:t xml:space="preserve"> des liens de vidéos de </w:t>
+      </w:r>
+      <w:proofErr w:type="spellStart"/>
+      <w:r>
+        <w:rPr>
+          <w:sz w:val="24"/>
+          <w:szCs w:val="24"/>
+        </w:rPr>
+        <w:t>Krump</w:t>
+      </w:r>
+      <w:proofErr w:type="spellEnd"/>
+      <w:r>
+        <w:rPr>
+          <w:sz w:val="24"/>
+          <w:szCs w:val="24"/>
+        </w:rPr>
+        <w:t xml:space="preserve"> pour évoluer dans ma danse</w:t>
       </w:r>
     </w:p>
     <w:p>
@@ -321,8 +401,17 @@
           <w:sz w:val="24"/>
           <w:szCs w:val="24"/>
         </w:rPr>
-        <w:t xml:space="preserve"> pour être informé des événements Krump</w:t>
-      </w:r>
+        <w:t xml:space="preserve"> pour être informé des événements </w:t>
+      </w:r>
+      <w:proofErr w:type="spellStart"/>
+      <w:r>
+        <w:rPr>
+          <w:sz w:val="24"/>
+          <w:szCs w:val="24"/>
+        </w:rPr>
+        <w:t>Krump</w:t>
+      </w:r>
+      <w:proofErr w:type="spellEnd"/>
     </w:p>
     <w:p>
       <w:pPr>

</xml_diff>

<commit_message>
modif document word User Stories
</commit_message>
<xml_diff>
--- a/user story.docx
+++ b/user story.docx
@@ -56,15 +56,20 @@
     </w:p>
     <w:p>
       <w:pPr>
-        <w:rPr>
-          <w:b/>
-          <w:bCs/>
+        <w:jc w:val="center"/>
+        <w:rPr>
+          <w:b/>
+          <w:bCs/>
+          <w:i/>
+          <w:iCs/>
           <w:sz w:val="40"/>
           <w:szCs w:val="40"/>
           <w:u w:val="single"/>
         </w:rPr>
       </w:pPr>
-      <w:r>
+    </w:p>
+    <w:p>
+      <w:pPr>
         <w:rPr>
           <w:b/>
           <w:bCs/>
@@ -72,8 +77,7 @@
           <w:szCs w:val="40"/>
           <w:u w:val="single"/>
         </w:rPr>
-        <w:t>Utilisateur</w:t>
-      </w:r>
+      </w:pPr>
       <w:r>
         <w:rPr>
           <w:b/>
@@ -82,7 +86,7 @@
           <w:szCs w:val="40"/>
           <w:u w:val="single"/>
         </w:rPr>
-        <w:t> </w:t>
+        <w:t>Utilisateur</w:t>
       </w:r>
       <w:r>
         <w:rPr>
@@ -92,9 +96,8 @@
           <w:szCs w:val="40"/>
           <w:u w:val="single"/>
         </w:rPr>
-        <w:t>(élèves</w:t>
-      </w:r>
-      <w:proofErr w:type="gramStart"/>
+        <w:t> </w:t>
+      </w:r>
       <w:r>
         <w:rPr>
           <w:b/>
@@ -103,7 +106,7 @@
           <w:szCs w:val="40"/>
           <w:u w:val="single"/>
         </w:rPr>
-        <w:t>)</w:t>
+        <w:t>(élèves)</w:t>
       </w:r>
       <w:r>
         <w:rPr>
@@ -113,316 +116,9 @@
           <w:szCs w:val="40"/>
           <w:u w:val="single"/>
         </w:rPr>
-        <w:t>:</w:t>
-      </w:r>
-      <w:proofErr w:type="gramEnd"/>
-    </w:p>
-    <w:p>
-      <w:pPr>
-        <w:rPr>
-          <w:sz w:val="24"/>
-          <w:szCs w:val="24"/>
-        </w:rPr>
-      </w:pPr>
-      <w:r>
-        <w:rPr>
-          <w:sz w:val="24"/>
-          <w:szCs w:val="24"/>
-        </w:rPr>
-        <w:t xml:space="preserve">-En tant qu’utilisateur, je veux pouvoir </w:t>
-      </w:r>
-      <w:r>
-        <w:rPr>
-          <w:sz w:val="24"/>
-          <w:szCs w:val="24"/>
-        </w:rPr>
-        <w:t xml:space="preserve">faire une réservation </w:t>
-      </w:r>
-      <w:r>
-        <w:rPr>
-          <w:sz w:val="24"/>
-          <w:szCs w:val="24"/>
-        </w:rPr>
-        <w:t xml:space="preserve">pour </w:t>
-      </w:r>
-      <w:r>
-        <w:rPr>
-          <w:sz w:val="24"/>
-          <w:szCs w:val="24"/>
-        </w:rPr>
-        <w:t>plusieurs cours de danse</w:t>
-      </w:r>
-    </w:p>
-    <w:p>
-      <w:pPr>
-        <w:rPr>
-          <w:sz w:val="24"/>
-          <w:szCs w:val="24"/>
-        </w:rPr>
-      </w:pPr>
-      <w:r>
-        <w:rPr>
-          <w:sz w:val="24"/>
-          <w:szCs w:val="24"/>
-        </w:rPr>
-        <w:t>-En tant qu’utilisateur</w:t>
-      </w:r>
-      <w:r>
-        <w:rPr>
-          <w:sz w:val="24"/>
-          <w:szCs w:val="24"/>
-        </w:rPr>
-        <w:t>,</w:t>
-      </w:r>
-      <w:r>
-        <w:rPr>
-          <w:sz w:val="24"/>
-          <w:szCs w:val="24"/>
-        </w:rPr>
-        <w:t xml:space="preserve"> je veux pouvoir acheter des carnets </w:t>
-      </w:r>
-      <w:r>
-        <w:rPr>
-          <w:sz w:val="24"/>
-          <w:szCs w:val="24"/>
-        </w:rPr>
-        <w:t>pour les cours de danse</w:t>
-      </w:r>
-    </w:p>
-    <w:p>
-      <w:pPr>
-        <w:rPr>
-          <w:sz w:val="24"/>
-          <w:szCs w:val="24"/>
-        </w:rPr>
-      </w:pPr>
-      <w:r>
-        <w:rPr>
-          <w:sz w:val="24"/>
-          <w:szCs w:val="24"/>
-        </w:rPr>
-        <w:t>-En tant qu’utilisateur</w:t>
-      </w:r>
-      <w:r>
-        <w:rPr>
-          <w:sz w:val="24"/>
-          <w:szCs w:val="24"/>
-        </w:rPr>
-        <w:t>,</w:t>
-      </w:r>
-      <w:r>
-        <w:rPr>
-          <w:sz w:val="24"/>
-          <w:szCs w:val="24"/>
-        </w:rPr>
-        <w:t xml:space="preserve"> je veux pouvoir trouver </w:t>
-      </w:r>
-      <w:r>
-        <w:rPr>
-          <w:sz w:val="24"/>
-          <w:szCs w:val="24"/>
-        </w:rPr>
-        <w:t>différentes publications</w:t>
-      </w:r>
-      <w:r>
-        <w:rPr>
-          <w:sz w:val="24"/>
-          <w:szCs w:val="24"/>
-        </w:rPr>
-        <w:t xml:space="preserve"> pour m’informer de l’histoire du </w:t>
-      </w:r>
-      <w:proofErr w:type="spellStart"/>
-      <w:r>
-        <w:rPr>
-          <w:sz w:val="24"/>
-          <w:szCs w:val="24"/>
-        </w:rPr>
-        <w:t>Krump</w:t>
-      </w:r>
-      <w:proofErr w:type="spellEnd"/>
-      <w:r>
-        <w:rPr>
-          <w:sz w:val="24"/>
-          <w:szCs w:val="24"/>
-        </w:rPr>
-        <w:t xml:space="preserve"> (internaute lambda)</w:t>
-      </w:r>
-    </w:p>
-    <w:p>
-      <w:pPr>
-        <w:rPr>
-          <w:sz w:val="24"/>
-          <w:szCs w:val="24"/>
-        </w:rPr>
-      </w:pPr>
-      <w:r>
-        <w:rPr>
-          <w:sz w:val="24"/>
-          <w:szCs w:val="24"/>
-        </w:rPr>
-        <w:t xml:space="preserve">-En tant qu’utilisateur, je veux pouvoir trouver des mis à jour au niveau du </w:t>
-      </w:r>
-      <w:proofErr w:type="spellStart"/>
-      <w:r>
-        <w:rPr>
-          <w:sz w:val="24"/>
-          <w:szCs w:val="24"/>
-        </w:rPr>
-        <w:t>Krump</w:t>
-      </w:r>
-      <w:proofErr w:type="spellEnd"/>
-      <w:r>
-        <w:rPr>
-          <w:sz w:val="24"/>
-          <w:szCs w:val="24"/>
-        </w:rPr>
-        <w:t xml:space="preserve"> pour enrichir mes connaissances</w:t>
-      </w:r>
-    </w:p>
-    <w:p>
-      <w:pPr>
-        <w:rPr>
-          <w:sz w:val="24"/>
-          <w:szCs w:val="24"/>
-        </w:rPr>
-      </w:pPr>
-      <w:r>
-        <w:rPr>
-          <w:sz w:val="24"/>
-          <w:szCs w:val="24"/>
-        </w:rPr>
-        <w:t>-En tant qu’utilisateur, je veux pouvoir commenter les publications pour exprimer mon ressentis</w:t>
-      </w:r>
-      <w:r>
-        <w:rPr>
-          <w:sz w:val="24"/>
-          <w:szCs w:val="24"/>
-        </w:rPr>
-        <w:t>(élèves)</w:t>
-      </w:r>
-    </w:p>
-    <w:p>
-      <w:pPr>
-        <w:rPr>
-          <w:sz w:val="24"/>
-          <w:szCs w:val="24"/>
-        </w:rPr>
-      </w:pPr>
-      <w:r>
-        <w:rPr>
-          <w:sz w:val="24"/>
-          <w:szCs w:val="24"/>
-        </w:rPr>
-        <w:t>-En tant qu’utilisateurs, je veux pouvoir trouver</w:t>
-      </w:r>
-      <w:r>
-        <w:rPr>
-          <w:sz w:val="24"/>
-          <w:szCs w:val="24"/>
-        </w:rPr>
-        <w:t xml:space="preserve"> des liens de vidéos de </w:t>
-      </w:r>
-      <w:proofErr w:type="spellStart"/>
-      <w:r>
-        <w:rPr>
-          <w:sz w:val="24"/>
-          <w:szCs w:val="24"/>
-        </w:rPr>
-        <w:t>Krump</w:t>
-      </w:r>
-      <w:proofErr w:type="spellEnd"/>
-      <w:r>
-        <w:rPr>
-          <w:sz w:val="24"/>
-          <w:szCs w:val="24"/>
-        </w:rPr>
-        <w:t xml:space="preserve"> pour évoluer dans ma danse</w:t>
-      </w:r>
-    </w:p>
-    <w:p>
-      <w:pPr>
-        <w:rPr>
-          <w:sz w:val="24"/>
-          <w:szCs w:val="24"/>
-        </w:rPr>
-      </w:pPr>
-      <w:r>
-        <w:rPr>
-          <w:sz w:val="24"/>
-          <w:szCs w:val="24"/>
-        </w:rPr>
-        <w:t>-En tant qu’utilisateur, je veux pouvoir noter les professeurs de danse pour les évaluer</w:t>
-      </w:r>
-    </w:p>
-    <w:p>
-      <w:pPr>
-        <w:rPr>
-          <w:sz w:val="24"/>
-          <w:szCs w:val="24"/>
-        </w:rPr>
-      </w:pPr>
-      <w:r>
-        <w:rPr>
-          <w:sz w:val="24"/>
-          <w:szCs w:val="24"/>
-        </w:rPr>
-        <w:t xml:space="preserve">-En tant qu’utilisateur, </w:t>
-      </w:r>
-      <w:r>
-        <w:rPr>
-          <w:sz w:val="24"/>
-          <w:szCs w:val="24"/>
-        </w:rPr>
-        <w:t xml:space="preserve">chaque mois, </w:t>
-      </w:r>
-      <w:r>
-        <w:rPr>
-          <w:sz w:val="24"/>
-          <w:szCs w:val="24"/>
-        </w:rPr>
-        <w:t>je veux recevoir une new</w:t>
-      </w:r>
-      <w:r>
-        <w:rPr>
-          <w:sz w:val="24"/>
-          <w:szCs w:val="24"/>
-        </w:rPr>
-        <w:t>s</w:t>
-      </w:r>
-      <w:r>
-        <w:rPr>
-          <w:sz w:val="24"/>
-          <w:szCs w:val="24"/>
-        </w:rPr>
-        <w:t>letter</w:t>
-      </w:r>
-      <w:r>
-        <w:rPr>
-          <w:sz w:val="24"/>
-          <w:szCs w:val="24"/>
-        </w:rPr>
-        <w:t xml:space="preserve"> pour être informé des événements </w:t>
-      </w:r>
-      <w:proofErr w:type="spellStart"/>
-      <w:r>
-        <w:rPr>
-          <w:sz w:val="24"/>
-          <w:szCs w:val="24"/>
-        </w:rPr>
-        <w:t>Krump</w:t>
-      </w:r>
-      <w:proofErr w:type="spellEnd"/>
-    </w:p>
-    <w:p>
-      <w:pPr>
-        <w:rPr>
-          <w:sz w:val="24"/>
-          <w:szCs w:val="24"/>
-        </w:rPr>
-      </w:pPr>
-    </w:p>
-    <w:p>
-      <w:pPr>
+        <w:t xml:space="preserve"> n°1</w:t>
+      </w:r>
+      <w:r>
         <w:rPr>
           <w:b/>
           <w:bCs/>
@@ -430,8 +126,393 @@
           <w:szCs w:val="40"/>
           <w:u w:val="single"/>
         </w:rPr>
-      </w:pPr>
-      <w:r>
+        <w:t>:</w:t>
+      </w:r>
+    </w:p>
+    <w:p>
+      <w:pPr>
+        <w:rPr>
+          <w:sz w:val="24"/>
+          <w:szCs w:val="24"/>
+        </w:rPr>
+      </w:pPr>
+      <w:r>
+        <w:rPr>
+          <w:b/>
+          <w:bCs/>
+          <w:sz w:val="24"/>
+          <w:szCs w:val="24"/>
+        </w:rPr>
+        <w:t>1-1</w:t>
+      </w:r>
+      <w:r>
+        <w:rPr>
+          <w:sz w:val="24"/>
+          <w:szCs w:val="24"/>
+        </w:rPr>
+        <w:t xml:space="preserve"> : </w:t>
+      </w:r>
+      <w:r>
+        <w:rPr>
+          <w:sz w:val="24"/>
+          <w:szCs w:val="24"/>
+        </w:rPr>
+        <w:t xml:space="preserve">En tant qu’utilisateur, je veux pouvoir </w:t>
+      </w:r>
+      <w:r>
+        <w:rPr>
+          <w:sz w:val="24"/>
+          <w:szCs w:val="24"/>
+        </w:rPr>
+        <w:t xml:space="preserve">faire une réservation </w:t>
+      </w:r>
+      <w:r>
+        <w:rPr>
+          <w:sz w:val="24"/>
+          <w:szCs w:val="24"/>
+        </w:rPr>
+        <w:t xml:space="preserve">pour </w:t>
+      </w:r>
+      <w:r>
+        <w:rPr>
+          <w:sz w:val="24"/>
+          <w:szCs w:val="24"/>
+        </w:rPr>
+        <w:t>plusieurs cours de danse</w:t>
+      </w:r>
+    </w:p>
+    <w:p>
+      <w:pPr>
+        <w:rPr>
+          <w:sz w:val="24"/>
+          <w:szCs w:val="24"/>
+        </w:rPr>
+      </w:pPr>
+      <w:r>
+        <w:rPr>
+          <w:b/>
+          <w:bCs/>
+          <w:sz w:val="24"/>
+          <w:szCs w:val="24"/>
+        </w:rPr>
+        <w:t>1-2</w:t>
+      </w:r>
+      <w:r>
+        <w:rPr>
+          <w:sz w:val="24"/>
+          <w:szCs w:val="24"/>
+        </w:rPr>
+        <w:t xml:space="preserve"> : </w:t>
+      </w:r>
+      <w:r>
+        <w:rPr>
+          <w:sz w:val="24"/>
+          <w:szCs w:val="24"/>
+        </w:rPr>
+        <w:t>En tant qu’utilisateur</w:t>
+      </w:r>
+      <w:r>
+        <w:rPr>
+          <w:sz w:val="24"/>
+          <w:szCs w:val="24"/>
+        </w:rPr>
+        <w:t>,</w:t>
+      </w:r>
+      <w:r>
+        <w:rPr>
+          <w:sz w:val="24"/>
+          <w:szCs w:val="24"/>
+        </w:rPr>
+        <w:t xml:space="preserve"> je veux pouvoir acheter des carnets </w:t>
+      </w:r>
+      <w:r>
+        <w:rPr>
+          <w:sz w:val="24"/>
+          <w:szCs w:val="24"/>
+        </w:rPr>
+        <w:t>pour les cours de danse</w:t>
+      </w:r>
+    </w:p>
+    <w:p>
+      <w:pPr>
+        <w:rPr>
+          <w:sz w:val="24"/>
+          <w:szCs w:val="24"/>
+        </w:rPr>
+      </w:pPr>
+      <w:r>
+        <w:rPr>
+          <w:b/>
+          <w:bCs/>
+          <w:sz w:val="24"/>
+          <w:szCs w:val="24"/>
+        </w:rPr>
+        <w:t>1-3</w:t>
+      </w:r>
+      <w:r>
+        <w:rPr>
+          <w:sz w:val="24"/>
+          <w:szCs w:val="24"/>
+        </w:rPr>
+        <w:t xml:space="preserve"> : </w:t>
+      </w:r>
+      <w:r>
+        <w:rPr>
+          <w:sz w:val="24"/>
+          <w:szCs w:val="24"/>
+        </w:rPr>
+        <w:t>En tant qu’utilisateur</w:t>
+      </w:r>
+      <w:r>
+        <w:rPr>
+          <w:sz w:val="24"/>
+          <w:szCs w:val="24"/>
+        </w:rPr>
+        <w:t>,</w:t>
+      </w:r>
+      <w:r>
+        <w:rPr>
+          <w:sz w:val="24"/>
+          <w:szCs w:val="24"/>
+        </w:rPr>
+        <w:t xml:space="preserve"> je veux pouvoir trouver </w:t>
+      </w:r>
+      <w:r>
+        <w:rPr>
+          <w:sz w:val="24"/>
+          <w:szCs w:val="24"/>
+        </w:rPr>
+        <w:t>différentes publications</w:t>
+      </w:r>
+      <w:r>
+        <w:rPr>
+          <w:sz w:val="24"/>
+          <w:szCs w:val="24"/>
+        </w:rPr>
+        <w:t xml:space="preserve"> pour m’informer de l’histoire du Krump</w:t>
+      </w:r>
+      <w:r>
+        <w:rPr>
+          <w:sz w:val="24"/>
+          <w:szCs w:val="24"/>
+        </w:rPr>
+        <w:t xml:space="preserve"> (internaute lambda)</w:t>
+      </w:r>
+    </w:p>
+    <w:p>
+      <w:pPr>
+        <w:rPr>
+          <w:sz w:val="24"/>
+          <w:szCs w:val="24"/>
+        </w:rPr>
+      </w:pPr>
+      <w:r>
+        <w:rPr>
+          <w:b/>
+          <w:bCs/>
+          <w:sz w:val="24"/>
+          <w:szCs w:val="24"/>
+        </w:rPr>
+        <w:t>1-4</w:t>
+      </w:r>
+      <w:r>
+        <w:rPr>
+          <w:sz w:val="24"/>
+          <w:szCs w:val="24"/>
+        </w:rPr>
+        <w:t xml:space="preserve"> : </w:t>
+      </w:r>
+      <w:r>
+        <w:rPr>
+          <w:sz w:val="24"/>
+          <w:szCs w:val="24"/>
+        </w:rPr>
+        <w:t>En tant qu’utilisateur, je veux pouvoir trouver des mis à jour au niveau du Krump pour enrichir mes connaissances</w:t>
+      </w:r>
+    </w:p>
+    <w:p>
+      <w:pPr>
+        <w:rPr>
+          <w:sz w:val="24"/>
+          <w:szCs w:val="24"/>
+        </w:rPr>
+      </w:pPr>
+      <w:r>
+        <w:rPr>
+          <w:b/>
+          <w:bCs/>
+          <w:sz w:val="24"/>
+          <w:szCs w:val="24"/>
+        </w:rPr>
+        <w:t>1-5</w:t>
+      </w:r>
+      <w:r>
+        <w:rPr>
+          <w:sz w:val="24"/>
+          <w:szCs w:val="24"/>
+        </w:rPr>
+        <w:t xml:space="preserve"> : </w:t>
+      </w:r>
+      <w:r>
+        <w:rPr>
+          <w:sz w:val="24"/>
+          <w:szCs w:val="24"/>
+        </w:rPr>
+        <w:t>En tant qu’utilisateur, je veux pouvoir commenter les publications pour exprimer mon ressentis</w:t>
+      </w:r>
+      <w:r>
+        <w:rPr>
+          <w:sz w:val="24"/>
+          <w:szCs w:val="24"/>
+        </w:rPr>
+        <w:t>(élèves)</w:t>
+      </w:r>
+    </w:p>
+    <w:p>
+      <w:pPr>
+        <w:rPr>
+          <w:sz w:val="24"/>
+          <w:szCs w:val="24"/>
+        </w:rPr>
+      </w:pPr>
+      <w:r>
+        <w:rPr>
+          <w:b/>
+          <w:bCs/>
+          <w:sz w:val="24"/>
+          <w:szCs w:val="24"/>
+        </w:rPr>
+        <w:t>1-6</w:t>
+      </w:r>
+      <w:r>
+        <w:rPr>
+          <w:sz w:val="24"/>
+          <w:szCs w:val="24"/>
+        </w:rPr>
+        <w:t xml:space="preserve"> : </w:t>
+      </w:r>
+      <w:r>
+        <w:rPr>
+          <w:sz w:val="24"/>
+          <w:szCs w:val="24"/>
+        </w:rPr>
+        <w:t>En tant qu’utilisateurs, je veux pouvoir trouver</w:t>
+      </w:r>
+      <w:r>
+        <w:rPr>
+          <w:sz w:val="24"/>
+          <w:szCs w:val="24"/>
+        </w:rPr>
+        <w:t xml:space="preserve"> des liens de vidéos de Krump pour évoluer dans ma danse</w:t>
+      </w:r>
+    </w:p>
+    <w:p>
+      <w:pPr>
+        <w:rPr>
+          <w:sz w:val="24"/>
+          <w:szCs w:val="24"/>
+        </w:rPr>
+      </w:pPr>
+      <w:r>
+        <w:rPr>
+          <w:b/>
+          <w:bCs/>
+          <w:sz w:val="24"/>
+          <w:szCs w:val="24"/>
+        </w:rPr>
+        <w:t>1-7</w:t>
+      </w:r>
+      <w:r>
+        <w:rPr>
+          <w:sz w:val="24"/>
+          <w:szCs w:val="24"/>
+        </w:rPr>
+        <w:t xml:space="preserve"> : </w:t>
+      </w:r>
+      <w:r>
+        <w:rPr>
+          <w:sz w:val="24"/>
+          <w:szCs w:val="24"/>
+        </w:rPr>
+        <w:t>En tant qu’utilisateur, je veux pouvoir noter les professeurs de danse pour les évaluer</w:t>
+      </w:r>
+    </w:p>
+    <w:p>
+      <w:pPr>
+        <w:rPr>
+          <w:sz w:val="24"/>
+          <w:szCs w:val="24"/>
+        </w:rPr>
+      </w:pPr>
+      <w:r>
+        <w:rPr>
+          <w:b/>
+          <w:bCs/>
+          <w:sz w:val="24"/>
+          <w:szCs w:val="24"/>
+        </w:rPr>
+        <w:t>1-8</w:t>
+      </w:r>
+      <w:r>
+        <w:rPr>
+          <w:sz w:val="24"/>
+          <w:szCs w:val="24"/>
+        </w:rPr>
+        <w:t xml:space="preserve"> : En</w:t>
+      </w:r>
+      <w:r>
+        <w:rPr>
+          <w:sz w:val="24"/>
+          <w:szCs w:val="24"/>
+        </w:rPr>
+        <w:t xml:space="preserve"> tant qu’utilisateur, </w:t>
+      </w:r>
+      <w:r>
+        <w:rPr>
+          <w:sz w:val="24"/>
+          <w:szCs w:val="24"/>
+        </w:rPr>
+        <w:t xml:space="preserve">chaque mois, </w:t>
+      </w:r>
+      <w:r>
+        <w:rPr>
+          <w:sz w:val="24"/>
+          <w:szCs w:val="24"/>
+        </w:rPr>
+        <w:t>je veux recevoir une new</w:t>
+      </w:r>
+      <w:r>
+        <w:rPr>
+          <w:sz w:val="24"/>
+          <w:szCs w:val="24"/>
+        </w:rPr>
+        <w:t>s</w:t>
+      </w:r>
+      <w:r>
+        <w:rPr>
+          <w:sz w:val="24"/>
+          <w:szCs w:val="24"/>
+        </w:rPr>
+        <w:t>letter</w:t>
+      </w:r>
+      <w:r>
+        <w:rPr>
+          <w:sz w:val="24"/>
+          <w:szCs w:val="24"/>
+        </w:rPr>
+        <w:t xml:space="preserve"> pour être informé des événements Krump</w:t>
+      </w:r>
+    </w:p>
+    <w:p>
+      <w:pPr>
+        <w:rPr>
+          <w:sz w:val="24"/>
+          <w:szCs w:val="24"/>
+        </w:rPr>
+      </w:pPr>
+    </w:p>
+    <w:p>
+      <w:pPr>
         <w:rPr>
           <w:b/>
           <w:bCs/>
@@ -439,8 +520,7 @@
           <w:szCs w:val="40"/>
           <w:u w:val="single"/>
         </w:rPr>
-        <w:t>Administrateur</w:t>
-      </w:r>
+      </w:pPr>
       <w:r>
         <w:rPr>
           <w:b/>
@@ -449,6 +529,26 @@
           <w:szCs w:val="40"/>
           <w:u w:val="single"/>
         </w:rPr>
+        <w:t>Administrateur</w:t>
+      </w:r>
+      <w:r>
+        <w:rPr>
+          <w:b/>
+          <w:bCs/>
+          <w:sz w:val="40"/>
+          <w:szCs w:val="40"/>
+          <w:u w:val="single"/>
+        </w:rPr>
+        <w:t xml:space="preserve"> n°2</w:t>
+      </w:r>
+      <w:r>
+        <w:rPr>
+          <w:b/>
+          <w:bCs/>
+          <w:sz w:val="40"/>
+          <w:szCs w:val="40"/>
+          <w:u w:val="single"/>
+        </w:rPr>
         <w:t> :</w:t>
       </w:r>
     </w:p>
@@ -461,10 +561,26 @@
       </w:pPr>
       <w:r>
         <w:rPr>
-          <w:sz w:val="24"/>
-          <w:szCs w:val="24"/>
-        </w:rPr>
-        <w:t>-En tant qu’administrateur</w:t>
+          <w:b/>
+          <w:bCs/>
+          <w:sz w:val="24"/>
+          <w:szCs w:val="24"/>
+        </w:rPr>
+        <w:t>2-1 :</w:t>
+      </w:r>
+      <w:r>
+        <w:rPr>
+          <w:sz w:val="24"/>
+          <w:szCs w:val="24"/>
+        </w:rPr>
+        <w:t xml:space="preserve"> </w:t>
+      </w:r>
+      <w:r>
+        <w:rPr>
+          <w:sz w:val="24"/>
+          <w:szCs w:val="24"/>
+        </w:rPr>
+        <w:t>En tant qu’administrateur</w:t>
       </w:r>
       <w:r>
         <w:rPr>
@@ -518,25 +634,57 @@
       </w:pPr>
       <w:r>
         <w:rPr>
-          <w:sz w:val="24"/>
-          <w:szCs w:val="24"/>
-        </w:rPr>
-        <w:t>-Entant qu’administrateur, je veux pouvoir mettre en place un système de notation pour que les élèves puissent noter les professeurs de danse</w:t>
-      </w:r>
-    </w:p>
-    <w:p>
-      <w:pPr>
-        <w:rPr>
-          <w:sz w:val="24"/>
-          <w:szCs w:val="24"/>
-        </w:rPr>
-      </w:pPr>
-      <w:r>
-        <w:rPr>
-          <w:sz w:val="24"/>
-          <w:szCs w:val="24"/>
-        </w:rPr>
-        <w:t>-En tant qu’administrateur, je veux pouvoir mettre en place un système de paiements en ligne pour faciliter les achats des cours de danse</w:t>
+          <w:b/>
+          <w:bCs/>
+          <w:sz w:val="24"/>
+          <w:szCs w:val="24"/>
+        </w:rPr>
+        <w:t>2-2 :</w:t>
+      </w:r>
+      <w:r>
+        <w:rPr>
+          <w:sz w:val="24"/>
+          <w:szCs w:val="24"/>
+        </w:rPr>
+        <w:t xml:space="preserve"> </w:t>
+      </w:r>
+      <w:r>
+        <w:rPr>
+          <w:sz w:val="24"/>
+          <w:szCs w:val="24"/>
+        </w:rPr>
+        <w:t>Entant qu’administrateur, je veux pouvoir mettre en place un système de notation pour que les élèves puissent noter les professeurs de danse</w:t>
+      </w:r>
+    </w:p>
+    <w:p>
+      <w:pPr>
+        <w:rPr>
+          <w:sz w:val="24"/>
+          <w:szCs w:val="24"/>
+        </w:rPr>
+      </w:pPr>
+      <w:r>
+        <w:rPr>
+          <w:b/>
+          <w:bCs/>
+          <w:sz w:val="24"/>
+          <w:szCs w:val="24"/>
+        </w:rPr>
+        <w:t>2-3</w:t>
+      </w:r>
+      <w:r>
+        <w:rPr>
+          <w:sz w:val="24"/>
+          <w:szCs w:val="24"/>
+        </w:rPr>
+        <w:t xml:space="preserve"> : </w:t>
+      </w:r>
+      <w:r>
+        <w:rPr>
+          <w:sz w:val="24"/>
+          <w:szCs w:val="24"/>
+        </w:rPr>
+        <w:t>En tant qu’administrateur, je veux pouvoir mettre en place un système de paiements en ligne pour faciliter les achats des cours de danse</w:t>
       </w:r>
       <w:r>
         <w:rPr>
@@ -555,10 +703,26 @@
       </w:pPr>
       <w:r>
         <w:rPr>
-          <w:sz w:val="24"/>
-          <w:szCs w:val="24"/>
-        </w:rPr>
-        <w:t xml:space="preserve">-En tant qu’administrateur, je veux pouvoir bannir des utilisateurs </w:t>
+          <w:b/>
+          <w:bCs/>
+          <w:sz w:val="24"/>
+          <w:szCs w:val="24"/>
+        </w:rPr>
+        <w:t>2-4</w:t>
+      </w:r>
+      <w:r>
+        <w:rPr>
+          <w:sz w:val="24"/>
+          <w:szCs w:val="24"/>
+        </w:rPr>
+        <w:t xml:space="preserve"> : </w:t>
+      </w:r>
+      <w:r>
+        <w:rPr>
+          <w:sz w:val="24"/>
+          <w:szCs w:val="24"/>
+        </w:rPr>
+        <w:t xml:space="preserve">En tant qu’administrateur, je veux pouvoir bannir des utilisateurs </w:t>
       </w:r>
       <w:r>
         <w:rPr>
@@ -584,27 +748,27 @@
       </w:pPr>
       <w:r>
         <w:rPr>
-          <w:sz w:val="24"/>
-          <w:szCs w:val="24"/>
-        </w:rPr>
-        <w:t>-En tant qu’administrateur, je veux pouvoir publier des articles pour informer utilisateurs(élèves) de l’actualités, de l’histoire de la danse</w:t>
-      </w:r>
-    </w:p>
-    <w:p>
-      <w:pPr>
-        <w:rPr>
-          <w:sz w:val="24"/>
-          <w:szCs w:val="24"/>
-        </w:rPr>
-      </w:pPr>
-    </w:p>
-    <w:p>
-      <w:pPr>
-        <w:rPr>
-          <w:sz w:val="24"/>
-          <w:szCs w:val="24"/>
-        </w:rPr>
-      </w:pPr>
+          <w:b/>
+          <w:bCs/>
+          <w:sz w:val="24"/>
+          <w:szCs w:val="24"/>
+        </w:rPr>
+        <w:t>2-5</w:t>
+      </w:r>
+      <w:r>
+        <w:rPr>
+          <w:sz w:val="24"/>
+          <w:szCs w:val="24"/>
+        </w:rPr>
+        <w:t xml:space="preserve"> : </w:t>
+      </w:r>
+      <w:r>
+        <w:rPr>
+          <w:sz w:val="24"/>
+          <w:szCs w:val="24"/>
+        </w:rPr>
+        <w:t>En tant qu’administrateur, je veux pouvoir publier des articles pour informer utilisateurs(élèves) de l’actualités, de l’histoire de la danse</w:t>
+      </w:r>
     </w:p>
     <w:p>
       <w:pPr>

</xml_diff>

<commit_message>
création de Entité Category, Post, User
</commit_message>
<xml_diff>
--- a/user story.docx
+++ b/user story.docx
@@ -510,6 +510,21 @@
           <w:szCs w:val="24"/>
         </w:rPr>
       </w:pPr>
+      <w:r>
+        <w:rPr>
+          <w:sz w:val="24"/>
+          <w:szCs w:val="24"/>
+        </w:rPr>
+        <w:t>1-9 : Entant qu’utilisateurs, je veux voir les articles de façon détaillés</w:t>
+      </w:r>
+    </w:p>
+    <w:p>
+      <w:pPr>
+        <w:rPr>
+          <w:sz w:val="24"/>
+          <w:szCs w:val="24"/>
+        </w:rPr>
+      </w:pPr>
     </w:p>
     <w:p>
       <w:pPr>
@@ -767,7 +782,21 @@
           <w:sz w:val="24"/>
           <w:szCs w:val="24"/>
         </w:rPr>
-        <w:t>En tant qu’administrateur, je veux pouvoir publier des articles pour informer utilisateurs(élèves) de l’actualités, de l’histoire de la danse</w:t>
+        <w:t>En tant qu’administrateur, je veux pouvoir publier des articles pour inf</w:t>
+      </w:r>
+      <w:r>
+        <w:rPr>
+          <w:sz w:val="24"/>
+          <w:szCs w:val="24"/>
+        </w:rPr>
+        <w:t>c</w:t>
+      </w:r>
+      <w:r>
+        <w:rPr>
+          <w:sz w:val="24"/>
+          <w:szCs w:val="24"/>
+        </w:rPr>
+        <w:t>ormer utilisateurs(élèves) de l’actualités, de l’histoire de la danse</w:t>
       </w:r>
     </w:p>
     <w:p>

</xml_diff>

<commit_message>
Découpage Vue origine danse, faire les includes depuis home.htmltwig, mise en place de liens, mise ne place d'un article temporaire dans view.html.twig afin d'avoir un afichage lors du déclanchement de la route post/id
</commit_message>
<xml_diff>
--- a/user story.docx
+++ b/user story.docx
@@ -116,8 +116,9 @@
           <w:szCs w:val="40"/>
           <w:u w:val="single"/>
         </w:rPr>
-        <w:t xml:space="preserve"> n°1</w:t>
-      </w:r>
+        <w:t xml:space="preserve"> n°</w:t>
+      </w:r>
+      <w:proofErr w:type="gramStart"/>
       <w:r>
         <w:rPr>
           <w:b/>
@@ -126,408 +127,9 @@
           <w:szCs w:val="40"/>
           <w:u w:val="single"/>
         </w:rPr>
-        <w:t>:</w:t>
-      </w:r>
-    </w:p>
-    <w:p>
-      <w:pPr>
-        <w:rPr>
-          <w:sz w:val="24"/>
-          <w:szCs w:val="24"/>
-        </w:rPr>
-      </w:pPr>
-      <w:r>
-        <w:rPr>
-          <w:b/>
-          <w:bCs/>
-          <w:sz w:val="24"/>
-          <w:szCs w:val="24"/>
-        </w:rPr>
-        <w:t>1-1</w:t>
-      </w:r>
-      <w:r>
-        <w:rPr>
-          <w:sz w:val="24"/>
-          <w:szCs w:val="24"/>
-        </w:rPr>
-        <w:t xml:space="preserve"> : </w:t>
-      </w:r>
-      <w:r>
-        <w:rPr>
-          <w:sz w:val="24"/>
-          <w:szCs w:val="24"/>
-        </w:rPr>
-        <w:t xml:space="preserve">En tant qu’utilisateur, je veux pouvoir </w:t>
-      </w:r>
-      <w:r>
-        <w:rPr>
-          <w:sz w:val="24"/>
-          <w:szCs w:val="24"/>
-        </w:rPr>
-        <w:t xml:space="preserve">faire une réservation </w:t>
-      </w:r>
-      <w:r>
-        <w:rPr>
-          <w:sz w:val="24"/>
-          <w:szCs w:val="24"/>
-        </w:rPr>
-        <w:t xml:space="preserve">pour </w:t>
-      </w:r>
-      <w:r>
-        <w:rPr>
-          <w:sz w:val="24"/>
-          <w:szCs w:val="24"/>
-        </w:rPr>
-        <w:t>plusieurs cours de danse</w:t>
-      </w:r>
-    </w:p>
-    <w:p>
-      <w:pPr>
-        <w:rPr>
-          <w:sz w:val="24"/>
-          <w:szCs w:val="24"/>
-        </w:rPr>
-      </w:pPr>
-      <w:r>
-        <w:rPr>
-          <w:b/>
-          <w:bCs/>
-          <w:sz w:val="24"/>
-          <w:szCs w:val="24"/>
-        </w:rPr>
-        <w:t>1-2</w:t>
-      </w:r>
-      <w:r>
-        <w:rPr>
-          <w:sz w:val="24"/>
-          <w:szCs w:val="24"/>
-        </w:rPr>
-        <w:t xml:space="preserve"> : </w:t>
-      </w:r>
-      <w:r>
-        <w:rPr>
-          <w:sz w:val="24"/>
-          <w:szCs w:val="24"/>
-        </w:rPr>
-        <w:t>En tant qu’utilisateur</w:t>
-      </w:r>
-      <w:r>
-        <w:rPr>
-          <w:sz w:val="24"/>
-          <w:szCs w:val="24"/>
-        </w:rPr>
-        <w:t>,</w:t>
-      </w:r>
-      <w:r>
-        <w:rPr>
-          <w:sz w:val="24"/>
-          <w:szCs w:val="24"/>
-        </w:rPr>
-        <w:t xml:space="preserve"> je veux pouvoir acheter des carnets </w:t>
-      </w:r>
-      <w:r>
-        <w:rPr>
-          <w:sz w:val="24"/>
-          <w:szCs w:val="24"/>
-        </w:rPr>
-        <w:t>pour les cours de danse</w:t>
-      </w:r>
-    </w:p>
-    <w:p>
-      <w:pPr>
-        <w:rPr>
-          <w:sz w:val="24"/>
-          <w:szCs w:val="24"/>
-        </w:rPr>
-      </w:pPr>
-      <w:r>
-        <w:rPr>
-          <w:b/>
-          <w:bCs/>
-          <w:sz w:val="24"/>
-          <w:szCs w:val="24"/>
-        </w:rPr>
-        <w:t>1-3</w:t>
-      </w:r>
-      <w:r>
-        <w:rPr>
-          <w:sz w:val="24"/>
-          <w:szCs w:val="24"/>
-        </w:rPr>
-        <w:t xml:space="preserve"> : </w:t>
-      </w:r>
-      <w:r>
-        <w:rPr>
-          <w:sz w:val="24"/>
-          <w:szCs w:val="24"/>
-        </w:rPr>
-        <w:t>En tant qu’utilisateur</w:t>
-      </w:r>
-      <w:r>
-        <w:rPr>
-          <w:sz w:val="24"/>
-          <w:szCs w:val="24"/>
-        </w:rPr>
-        <w:t>,</w:t>
-      </w:r>
-      <w:r>
-        <w:rPr>
-          <w:sz w:val="24"/>
-          <w:szCs w:val="24"/>
-        </w:rPr>
-        <w:t xml:space="preserve"> je veux pouvoir trouver </w:t>
-      </w:r>
-      <w:r>
-        <w:rPr>
-          <w:sz w:val="24"/>
-          <w:szCs w:val="24"/>
-        </w:rPr>
-        <w:t>différentes publications</w:t>
-      </w:r>
-      <w:r>
-        <w:rPr>
-          <w:sz w:val="24"/>
-          <w:szCs w:val="24"/>
-        </w:rPr>
-        <w:t xml:space="preserve"> pour m’informer de l’histoire du Krump</w:t>
-      </w:r>
-      <w:r>
-        <w:rPr>
-          <w:sz w:val="24"/>
-          <w:szCs w:val="24"/>
-        </w:rPr>
-        <w:t xml:space="preserve"> (internaute lambda)</w:t>
-      </w:r>
-    </w:p>
-    <w:p>
-      <w:pPr>
-        <w:rPr>
-          <w:sz w:val="24"/>
-          <w:szCs w:val="24"/>
-        </w:rPr>
-      </w:pPr>
-      <w:r>
-        <w:rPr>
-          <w:b/>
-          <w:bCs/>
-          <w:sz w:val="24"/>
-          <w:szCs w:val="24"/>
-        </w:rPr>
-        <w:t>1-4</w:t>
-      </w:r>
-      <w:r>
-        <w:rPr>
-          <w:sz w:val="24"/>
-          <w:szCs w:val="24"/>
-        </w:rPr>
-        <w:t xml:space="preserve"> : </w:t>
-      </w:r>
-      <w:r>
-        <w:rPr>
-          <w:sz w:val="24"/>
-          <w:szCs w:val="24"/>
-        </w:rPr>
-        <w:t>En tant qu’utilisateur, je veux pouvoir trouver des mis à jour au niveau du Krump pour enrichir mes connaissances</w:t>
-      </w:r>
-    </w:p>
-    <w:p>
-      <w:pPr>
-        <w:rPr>
-          <w:sz w:val="24"/>
-          <w:szCs w:val="24"/>
-        </w:rPr>
-      </w:pPr>
-      <w:r>
-        <w:rPr>
-          <w:b/>
-          <w:bCs/>
-          <w:sz w:val="24"/>
-          <w:szCs w:val="24"/>
-        </w:rPr>
-        <w:t>1-5</w:t>
-      </w:r>
-      <w:r>
-        <w:rPr>
-          <w:sz w:val="24"/>
-          <w:szCs w:val="24"/>
-        </w:rPr>
-        <w:t xml:space="preserve"> : </w:t>
-      </w:r>
-      <w:r>
-        <w:rPr>
-          <w:sz w:val="24"/>
-          <w:szCs w:val="24"/>
-        </w:rPr>
-        <w:t>En tant qu’utilisateur, je veux pouvoir commenter les publications pour exprimer mon ressentis</w:t>
-      </w:r>
-      <w:r>
-        <w:rPr>
-          <w:sz w:val="24"/>
-          <w:szCs w:val="24"/>
-        </w:rPr>
-        <w:t>(élèves)</w:t>
-      </w:r>
-    </w:p>
-    <w:p>
-      <w:pPr>
-        <w:rPr>
-          <w:sz w:val="24"/>
-          <w:szCs w:val="24"/>
-        </w:rPr>
-      </w:pPr>
-      <w:r>
-        <w:rPr>
-          <w:b/>
-          <w:bCs/>
-          <w:sz w:val="24"/>
-          <w:szCs w:val="24"/>
-        </w:rPr>
-        <w:t>1-6</w:t>
-      </w:r>
-      <w:r>
-        <w:rPr>
-          <w:sz w:val="24"/>
-          <w:szCs w:val="24"/>
-        </w:rPr>
-        <w:t xml:space="preserve"> : </w:t>
-      </w:r>
-      <w:r>
-        <w:rPr>
-          <w:sz w:val="24"/>
-          <w:szCs w:val="24"/>
-        </w:rPr>
-        <w:t>En tant qu’utilisateurs, je veux pouvoir trouver</w:t>
-      </w:r>
-      <w:r>
-        <w:rPr>
-          <w:sz w:val="24"/>
-          <w:szCs w:val="24"/>
-        </w:rPr>
-        <w:t xml:space="preserve"> des liens de vidéos de Krump pour évoluer dans ma danse</w:t>
-      </w:r>
-    </w:p>
-    <w:p>
-      <w:pPr>
-        <w:rPr>
-          <w:sz w:val="24"/>
-          <w:szCs w:val="24"/>
-        </w:rPr>
-      </w:pPr>
-      <w:r>
-        <w:rPr>
-          <w:b/>
-          <w:bCs/>
-          <w:sz w:val="24"/>
-          <w:szCs w:val="24"/>
-        </w:rPr>
-        <w:t>1-7</w:t>
-      </w:r>
-      <w:r>
-        <w:rPr>
-          <w:sz w:val="24"/>
-          <w:szCs w:val="24"/>
-        </w:rPr>
-        <w:t xml:space="preserve"> : </w:t>
-      </w:r>
-      <w:r>
-        <w:rPr>
-          <w:sz w:val="24"/>
-          <w:szCs w:val="24"/>
-        </w:rPr>
-        <w:t>En tant qu’utilisateur, je veux pouvoir noter les professeurs de danse pour les évaluer</w:t>
-      </w:r>
-    </w:p>
-    <w:p>
-      <w:pPr>
-        <w:rPr>
-          <w:sz w:val="24"/>
-          <w:szCs w:val="24"/>
-        </w:rPr>
-      </w:pPr>
-      <w:r>
-        <w:rPr>
-          <w:b/>
-          <w:bCs/>
-          <w:sz w:val="24"/>
-          <w:szCs w:val="24"/>
-        </w:rPr>
-        <w:t>1-8</w:t>
-      </w:r>
-      <w:r>
-        <w:rPr>
-          <w:sz w:val="24"/>
-          <w:szCs w:val="24"/>
-        </w:rPr>
-        <w:t xml:space="preserve"> : En</w:t>
-      </w:r>
-      <w:r>
-        <w:rPr>
-          <w:sz w:val="24"/>
-          <w:szCs w:val="24"/>
-        </w:rPr>
-        <w:t xml:space="preserve"> tant qu’utilisateur, </w:t>
-      </w:r>
-      <w:r>
-        <w:rPr>
-          <w:sz w:val="24"/>
-          <w:szCs w:val="24"/>
-        </w:rPr>
-        <w:t xml:space="preserve">chaque mois, </w:t>
-      </w:r>
-      <w:r>
-        <w:rPr>
-          <w:sz w:val="24"/>
-          <w:szCs w:val="24"/>
-        </w:rPr>
-        <w:t>je veux recevoir une new</w:t>
-      </w:r>
-      <w:r>
-        <w:rPr>
-          <w:sz w:val="24"/>
-          <w:szCs w:val="24"/>
-        </w:rPr>
-        <w:t>s</w:t>
-      </w:r>
-      <w:r>
-        <w:rPr>
-          <w:sz w:val="24"/>
-          <w:szCs w:val="24"/>
-        </w:rPr>
-        <w:t>letter</w:t>
-      </w:r>
-      <w:r>
-        <w:rPr>
-          <w:sz w:val="24"/>
-          <w:szCs w:val="24"/>
-        </w:rPr>
-        <w:t xml:space="preserve"> pour être informé des événements Krump</w:t>
-      </w:r>
-    </w:p>
-    <w:p>
-      <w:pPr>
-        <w:rPr>
-          <w:sz w:val="24"/>
-          <w:szCs w:val="24"/>
-        </w:rPr>
-      </w:pPr>
-      <w:r>
-        <w:rPr>
-          <w:sz w:val="24"/>
-          <w:szCs w:val="24"/>
-        </w:rPr>
-        <w:t>1-9 : Entant qu’utilisateurs, je veux voir les articles de façon détaillés</w:t>
-      </w:r>
-    </w:p>
-    <w:p>
-      <w:pPr>
-        <w:rPr>
-          <w:sz w:val="24"/>
-          <w:szCs w:val="24"/>
-        </w:rPr>
-      </w:pPr>
-    </w:p>
-    <w:p>
-      <w:pPr>
+        <w:t>1</w:t>
+      </w:r>
+      <w:r>
         <w:rPr>
           <w:b/>
           <w:bCs/>
@@ -535,8 +137,484 @@
           <w:szCs w:val="40"/>
           <w:u w:val="single"/>
         </w:rPr>
-      </w:pPr>
-      <w:r>
+        <w:t>:</w:t>
+      </w:r>
+      <w:proofErr w:type="gramEnd"/>
+    </w:p>
+    <w:p>
+      <w:pPr>
+        <w:rPr>
+          <w:sz w:val="24"/>
+          <w:szCs w:val="24"/>
+        </w:rPr>
+      </w:pPr>
+      <w:r>
+        <w:rPr>
+          <w:b/>
+          <w:bCs/>
+          <w:sz w:val="24"/>
+          <w:szCs w:val="24"/>
+        </w:rPr>
+        <w:t>1-1</w:t>
+      </w:r>
+      <w:r>
+        <w:rPr>
+          <w:sz w:val="24"/>
+          <w:szCs w:val="24"/>
+        </w:rPr>
+        <w:t xml:space="preserve"> : </w:t>
+      </w:r>
+      <w:r>
+        <w:rPr>
+          <w:sz w:val="24"/>
+          <w:szCs w:val="24"/>
+        </w:rPr>
+        <w:t xml:space="preserve">En tant qu’utilisateur, je veux pouvoir </w:t>
+      </w:r>
+      <w:r>
+        <w:rPr>
+          <w:sz w:val="24"/>
+          <w:szCs w:val="24"/>
+        </w:rPr>
+        <w:t xml:space="preserve">faire une réservation </w:t>
+      </w:r>
+      <w:r>
+        <w:rPr>
+          <w:sz w:val="24"/>
+          <w:szCs w:val="24"/>
+        </w:rPr>
+        <w:t xml:space="preserve">pour </w:t>
+      </w:r>
+      <w:r>
+        <w:rPr>
+          <w:sz w:val="24"/>
+          <w:szCs w:val="24"/>
+        </w:rPr>
+        <w:t>plusieurs cours de danse</w:t>
+      </w:r>
+    </w:p>
+    <w:p>
+      <w:pPr>
+        <w:rPr>
+          <w:sz w:val="24"/>
+          <w:szCs w:val="24"/>
+        </w:rPr>
+      </w:pPr>
+      <w:r>
+        <w:rPr>
+          <w:b/>
+          <w:bCs/>
+          <w:sz w:val="24"/>
+          <w:szCs w:val="24"/>
+        </w:rPr>
+        <w:t>1-2</w:t>
+      </w:r>
+      <w:r>
+        <w:rPr>
+          <w:sz w:val="24"/>
+          <w:szCs w:val="24"/>
+        </w:rPr>
+        <w:t xml:space="preserve"> : </w:t>
+      </w:r>
+      <w:r>
+        <w:rPr>
+          <w:sz w:val="24"/>
+          <w:szCs w:val="24"/>
+        </w:rPr>
+        <w:t>En tant qu’utilisateur</w:t>
+      </w:r>
+      <w:r>
+        <w:rPr>
+          <w:sz w:val="24"/>
+          <w:szCs w:val="24"/>
+        </w:rPr>
+        <w:t>,</w:t>
+      </w:r>
+      <w:r>
+        <w:rPr>
+          <w:sz w:val="24"/>
+          <w:szCs w:val="24"/>
+        </w:rPr>
+        <w:t xml:space="preserve"> je veux pouvoir acheter des carnets </w:t>
+      </w:r>
+      <w:r>
+        <w:rPr>
+          <w:sz w:val="24"/>
+          <w:szCs w:val="24"/>
+        </w:rPr>
+        <w:t>pour les cours de danse</w:t>
+      </w:r>
+    </w:p>
+    <w:p>
+      <w:pPr>
+        <w:rPr>
+          <w:sz w:val="24"/>
+          <w:szCs w:val="24"/>
+        </w:rPr>
+      </w:pPr>
+      <w:r>
+        <w:rPr>
+          <w:b/>
+          <w:bCs/>
+          <w:sz w:val="24"/>
+          <w:szCs w:val="24"/>
+        </w:rPr>
+        <w:t>1-3</w:t>
+      </w:r>
+      <w:r>
+        <w:rPr>
+          <w:sz w:val="24"/>
+          <w:szCs w:val="24"/>
+        </w:rPr>
+        <w:t xml:space="preserve"> : </w:t>
+      </w:r>
+      <w:r>
+        <w:rPr>
+          <w:sz w:val="24"/>
+          <w:szCs w:val="24"/>
+        </w:rPr>
+        <w:t>En tant qu’utilisateur</w:t>
+      </w:r>
+      <w:r>
+        <w:rPr>
+          <w:sz w:val="24"/>
+          <w:szCs w:val="24"/>
+        </w:rPr>
+        <w:t>,</w:t>
+      </w:r>
+      <w:r>
+        <w:rPr>
+          <w:sz w:val="24"/>
+          <w:szCs w:val="24"/>
+        </w:rPr>
+        <w:t xml:space="preserve"> je veux pouvoir trouver </w:t>
+      </w:r>
+      <w:r>
+        <w:rPr>
+          <w:sz w:val="24"/>
+          <w:szCs w:val="24"/>
+        </w:rPr>
+        <w:t>différentes publications</w:t>
+      </w:r>
+      <w:r>
+        <w:rPr>
+          <w:sz w:val="24"/>
+          <w:szCs w:val="24"/>
+        </w:rPr>
+        <w:t xml:space="preserve"> pour m’informer de l’histoire du </w:t>
+      </w:r>
+      <w:proofErr w:type="spellStart"/>
+      <w:r>
+        <w:rPr>
+          <w:sz w:val="24"/>
+          <w:szCs w:val="24"/>
+        </w:rPr>
+        <w:t>Krump</w:t>
+      </w:r>
+      <w:proofErr w:type="spellEnd"/>
+      <w:r>
+        <w:rPr>
+          <w:sz w:val="24"/>
+          <w:szCs w:val="24"/>
+        </w:rPr>
+        <w:t xml:space="preserve"> (internaute lambda)</w:t>
+      </w:r>
+    </w:p>
+    <w:p>
+      <w:pPr>
+        <w:rPr>
+          <w:sz w:val="24"/>
+          <w:szCs w:val="24"/>
+        </w:rPr>
+      </w:pPr>
+      <w:r>
+        <w:rPr>
+          <w:b/>
+          <w:bCs/>
+          <w:sz w:val="24"/>
+          <w:szCs w:val="24"/>
+        </w:rPr>
+        <w:t>1-4</w:t>
+      </w:r>
+      <w:r>
+        <w:rPr>
+          <w:sz w:val="24"/>
+          <w:szCs w:val="24"/>
+        </w:rPr>
+        <w:t xml:space="preserve"> : </w:t>
+      </w:r>
+      <w:r>
+        <w:rPr>
+          <w:sz w:val="24"/>
+          <w:szCs w:val="24"/>
+        </w:rPr>
+        <w:t xml:space="preserve">En tant qu’utilisateur, je veux pouvoir trouver des mis à jour au niveau du </w:t>
+      </w:r>
+      <w:proofErr w:type="spellStart"/>
+      <w:r>
+        <w:rPr>
+          <w:sz w:val="24"/>
+          <w:szCs w:val="24"/>
+        </w:rPr>
+        <w:t>Krump</w:t>
+      </w:r>
+      <w:proofErr w:type="spellEnd"/>
+      <w:r>
+        <w:rPr>
+          <w:sz w:val="24"/>
+          <w:szCs w:val="24"/>
+        </w:rPr>
+        <w:t xml:space="preserve"> pour enrichir mes connaissances</w:t>
+      </w:r>
+    </w:p>
+    <w:p>
+      <w:pPr>
+        <w:rPr>
+          <w:sz w:val="24"/>
+          <w:szCs w:val="24"/>
+        </w:rPr>
+      </w:pPr>
+      <w:r>
+        <w:rPr>
+          <w:b/>
+          <w:bCs/>
+          <w:sz w:val="24"/>
+          <w:szCs w:val="24"/>
+        </w:rPr>
+        <w:t>1-5</w:t>
+      </w:r>
+      <w:r>
+        <w:rPr>
+          <w:sz w:val="24"/>
+          <w:szCs w:val="24"/>
+        </w:rPr>
+        <w:t xml:space="preserve"> : </w:t>
+      </w:r>
+      <w:r>
+        <w:rPr>
+          <w:sz w:val="24"/>
+          <w:szCs w:val="24"/>
+        </w:rPr>
+        <w:t>En tant qu’utilisateur, je veux pouvoir commenter les publications pour exprimer mon ressentis</w:t>
+      </w:r>
+      <w:r>
+        <w:rPr>
+          <w:sz w:val="24"/>
+          <w:szCs w:val="24"/>
+        </w:rPr>
+        <w:t>(élèves)</w:t>
+      </w:r>
+    </w:p>
+    <w:p>
+      <w:pPr>
+        <w:rPr>
+          <w:sz w:val="24"/>
+          <w:szCs w:val="24"/>
+        </w:rPr>
+      </w:pPr>
+      <w:r>
+        <w:rPr>
+          <w:b/>
+          <w:bCs/>
+          <w:sz w:val="24"/>
+          <w:szCs w:val="24"/>
+        </w:rPr>
+        <w:t>1-6</w:t>
+      </w:r>
+      <w:r>
+        <w:rPr>
+          <w:sz w:val="24"/>
+          <w:szCs w:val="24"/>
+        </w:rPr>
+        <w:t xml:space="preserve"> : </w:t>
+      </w:r>
+      <w:r>
+        <w:rPr>
+          <w:sz w:val="24"/>
+          <w:szCs w:val="24"/>
+        </w:rPr>
+        <w:t>En tant qu’utilisateurs, je veux pouvoir trouver</w:t>
+      </w:r>
+      <w:r>
+        <w:rPr>
+          <w:sz w:val="24"/>
+          <w:szCs w:val="24"/>
+        </w:rPr>
+        <w:t xml:space="preserve"> des liens de vidéos de </w:t>
+      </w:r>
+      <w:proofErr w:type="spellStart"/>
+      <w:r>
+        <w:rPr>
+          <w:sz w:val="24"/>
+          <w:szCs w:val="24"/>
+        </w:rPr>
+        <w:t>Krump</w:t>
+      </w:r>
+      <w:proofErr w:type="spellEnd"/>
+      <w:r>
+        <w:rPr>
+          <w:sz w:val="24"/>
+          <w:szCs w:val="24"/>
+        </w:rPr>
+        <w:t xml:space="preserve"> pour </w:t>
+      </w:r>
+      <w:proofErr w:type="gramStart"/>
+      <w:r>
+        <w:rPr>
+          <w:sz w:val="24"/>
+          <w:szCs w:val="24"/>
+        </w:rPr>
+        <w:t>évoluer</w:t>
+      </w:r>
+      <w:proofErr w:type="gramEnd"/>
+      <w:r>
+        <w:rPr>
+          <w:sz w:val="24"/>
+          <w:szCs w:val="24"/>
+        </w:rPr>
+        <w:t xml:space="preserve"> dans ma danse</w:t>
+      </w:r>
+    </w:p>
+    <w:p>
+      <w:pPr>
+        <w:rPr>
+          <w:sz w:val="24"/>
+          <w:szCs w:val="24"/>
+        </w:rPr>
+      </w:pPr>
+      <w:r>
+        <w:rPr>
+          <w:b/>
+          <w:bCs/>
+          <w:sz w:val="24"/>
+          <w:szCs w:val="24"/>
+        </w:rPr>
+        <w:t>1-7</w:t>
+      </w:r>
+      <w:r>
+        <w:rPr>
+          <w:sz w:val="24"/>
+          <w:szCs w:val="24"/>
+        </w:rPr>
+        <w:t xml:space="preserve"> : </w:t>
+      </w:r>
+      <w:r>
+        <w:rPr>
+          <w:sz w:val="24"/>
+          <w:szCs w:val="24"/>
+        </w:rPr>
+        <w:t>En tant qu’utilisateur, je veux pouvoir noter les professeurs de danse pour les évaluer</w:t>
+      </w:r>
+    </w:p>
+    <w:p>
+      <w:pPr>
+        <w:rPr>
+          <w:sz w:val="24"/>
+          <w:szCs w:val="24"/>
+        </w:rPr>
+      </w:pPr>
+      <w:r>
+        <w:rPr>
+          <w:b/>
+          <w:bCs/>
+          <w:sz w:val="24"/>
+          <w:szCs w:val="24"/>
+        </w:rPr>
+        <w:t>1-8</w:t>
+      </w:r>
+      <w:r>
+        <w:rPr>
+          <w:sz w:val="24"/>
+          <w:szCs w:val="24"/>
+        </w:rPr>
+        <w:t xml:space="preserve"> : En</w:t>
+      </w:r>
+      <w:r>
+        <w:rPr>
+          <w:sz w:val="24"/>
+          <w:szCs w:val="24"/>
+        </w:rPr>
+        <w:t xml:space="preserve"> tant qu’utilisateur, </w:t>
+      </w:r>
+      <w:r>
+        <w:rPr>
+          <w:sz w:val="24"/>
+          <w:szCs w:val="24"/>
+        </w:rPr>
+        <w:t xml:space="preserve">chaque mois, </w:t>
+      </w:r>
+      <w:r>
+        <w:rPr>
+          <w:sz w:val="24"/>
+          <w:szCs w:val="24"/>
+        </w:rPr>
+        <w:t>je veux recevoir une new</w:t>
+      </w:r>
+      <w:r>
+        <w:rPr>
+          <w:sz w:val="24"/>
+          <w:szCs w:val="24"/>
+        </w:rPr>
+        <w:t>s</w:t>
+      </w:r>
+      <w:r>
+        <w:rPr>
+          <w:sz w:val="24"/>
+          <w:szCs w:val="24"/>
+        </w:rPr>
+        <w:t>letter</w:t>
+      </w:r>
+      <w:r>
+        <w:rPr>
+          <w:sz w:val="24"/>
+          <w:szCs w:val="24"/>
+        </w:rPr>
+        <w:t xml:space="preserve"> pour être informé des événements </w:t>
+      </w:r>
+      <w:proofErr w:type="spellStart"/>
+      <w:r>
+        <w:rPr>
+          <w:sz w:val="24"/>
+          <w:szCs w:val="24"/>
+        </w:rPr>
+        <w:t>Krump</w:t>
+      </w:r>
+      <w:proofErr w:type="spellEnd"/>
+    </w:p>
+    <w:p>
+      <w:pPr>
+        <w:rPr>
+          <w:sz w:val="24"/>
+          <w:szCs w:val="24"/>
+        </w:rPr>
+      </w:pPr>
+      <w:r>
+        <w:rPr>
+          <w:b/>
+          <w:bCs/>
+          <w:sz w:val="24"/>
+          <w:szCs w:val="24"/>
+        </w:rPr>
+        <w:t>1-9</w:t>
+      </w:r>
+      <w:r>
+        <w:rPr>
+          <w:sz w:val="24"/>
+          <w:szCs w:val="24"/>
+        </w:rPr>
+        <w:t> : Entant qu’utilisateurs, je veux voir les articles de façon détaillés</w:t>
+      </w:r>
+    </w:p>
+    <w:p>
+      <w:pPr>
+        <w:rPr>
+          <w:sz w:val="24"/>
+          <w:szCs w:val="24"/>
+        </w:rPr>
+      </w:pPr>
+    </w:p>
+    <w:p>
+      <w:pPr>
         <w:rPr>
           <w:b/>
           <w:bCs/>
@@ -544,8 +622,7 @@
           <w:szCs w:val="40"/>
           <w:u w:val="single"/>
         </w:rPr>
-        <w:t>Administrateur</w:t>
-      </w:r>
+      </w:pPr>
       <w:r>
         <w:rPr>
           <w:b/>
@@ -554,7 +631,7 @@
           <w:szCs w:val="40"/>
           <w:u w:val="single"/>
         </w:rPr>
-        <w:t xml:space="preserve"> n°2</w:t>
+        <w:t>Administrateur</w:t>
       </w:r>
       <w:r>
         <w:rPr>
@@ -564,6 +641,16 @@
           <w:szCs w:val="40"/>
           <w:u w:val="single"/>
         </w:rPr>
+        <w:t xml:space="preserve"> n°2</w:t>
+      </w:r>
+      <w:r>
+        <w:rPr>
+          <w:b/>
+          <w:bCs/>
+          <w:sz w:val="40"/>
+          <w:szCs w:val="40"/>
+          <w:u w:val="single"/>
+        </w:rPr>
         <w:t> :</w:t>
       </w:r>
     </w:p>
@@ -782,7 +869,15 @@
           <w:sz w:val="24"/>
           <w:szCs w:val="24"/>
         </w:rPr>
-        <w:t>En tant qu’administrateur, je veux pouvoir publier des articles pour inf</w:t>
+        <w:t xml:space="preserve">En tant qu’administrateur, je veux pouvoir publier des articles pour </w:t>
+      </w:r>
+      <w:proofErr w:type="spellStart"/>
+      <w:r>
+        <w:rPr>
+          <w:sz w:val="24"/>
+          <w:szCs w:val="24"/>
+        </w:rPr>
+        <w:t>inf</w:t>
       </w:r>
       <w:r>
         <w:rPr>
@@ -796,7 +891,15 @@
           <w:sz w:val="24"/>
           <w:szCs w:val="24"/>
         </w:rPr>
-        <w:t>ormer utilisateurs(élèves) de l’actualités, de l’histoire de la danse</w:t>
+        <w:t>ormer</w:t>
+      </w:r>
+      <w:proofErr w:type="spellEnd"/>
+      <w:r>
+        <w:rPr>
+          <w:sz w:val="24"/>
+          <w:szCs w:val="24"/>
+        </w:rPr>
+        <w:t xml:space="preserve"> utilisateurs(élèves) de l’actualités, de l’histoire de la danse</w:t>
       </w:r>
     </w:p>
     <w:p>

</xml_diff>

<commit_message>
modif media queries pour la navbar
</commit_message>
<xml_diff>
--- a/user story.docx
+++ b/user story.docx
@@ -15,6 +15,7 @@
           <w:u w:val="single"/>
         </w:rPr>
       </w:pPr>
+      <w:bookmarkStart w:id="0" w:name="_Hlk109612883"/>
       <w:r>
         <w:rPr>
           <w:b/>
@@ -456,23 +457,7 @@
           <w:sz w:val="24"/>
           <w:szCs w:val="24"/>
         </w:rPr>
-        <w:t xml:space="preserve"> pour </w:t>
-      </w:r>
-      <w:proofErr w:type="gramStart"/>
-      <w:r>
-        <w:rPr>
-          <w:sz w:val="24"/>
-          <w:szCs w:val="24"/>
-        </w:rPr>
-        <w:t>évoluer</w:t>
-      </w:r>
-      <w:proofErr w:type="gramEnd"/>
-      <w:r>
-        <w:rPr>
-          <w:sz w:val="24"/>
-          <w:szCs w:val="24"/>
-        </w:rPr>
-        <w:t xml:space="preserve"> dans ma danse</w:t>
+        <w:t xml:space="preserve"> pour évoluer dans ma danse</w:t>
       </w:r>
     </w:p>
     <w:p>
@@ -901,14 +886,7 @@
         </w:rPr>
         <w:t xml:space="preserve"> utilisateurs(élèves) de l’actualités, de l’histoire de la danse</w:t>
       </w:r>
-    </w:p>
-    <w:p>
-      <w:pPr>
-        <w:rPr>
-          <w:sz w:val="24"/>
-          <w:szCs w:val="24"/>
-        </w:rPr>
-      </w:pPr>
+      <w:bookmarkEnd w:id="0"/>
     </w:p>
     <w:sectPr>
       <w:pgSz w:w="11906" w:h="16838"/>

</xml_diff>